<commit_message>
cambios para abm rol
</commit_message>
<xml_diff>
--- a/Estrategia/Estrategia.docx
+++ b/Estrategia/Estrategia.docx
@@ -30,27 +30,151 @@
       </w:r>
       <w:proofErr w:type="spellEnd"/>
     </w:p>
-    <w:p>
+    <w:p/>
+    <w:p>
+      <w:r>
+        <w:br w:type="page"/>
+      </w:r>
+    </w:p>
+    <w:p>
+      <w:pPr>
+        <w:pStyle w:val="Ttulo1"/>
+      </w:pPr>
+      <w:r>
+        <w:lastRenderedPageBreak/>
+        <w:t>Decisiones tomadas</w:t>
+      </w:r>
+    </w:p>
+    <w:p>
+      <w:r>
+        <w:t>&lt;TODO&gt;</w:t>
+      </w:r>
+    </w:p>
+    <w:p>
+      <w:pPr>
+        <w:pStyle w:val="Prrafodelista"/>
+        <w:numPr>
+          <w:ilvl w:val="0"/>
+          <w:numId w:val="1"/>
+        </w:numPr>
+      </w:pPr>
+      <w:r>
+        <w:t xml:space="preserve">Decisión del sexo: </w:t>
+      </w:r>
+      <w:proofErr w:type="spellStart"/>
+      <w:r>
+        <w:t>Enum</w:t>
+      </w:r>
+      <w:proofErr w:type="spellEnd"/>
+      <w:r>
+        <w:t xml:space="preserve"> con los valores</w:t>
+      </w:r>
+    </w:p>
+    <w:p>
+      <w:pPr>
+        <w:pStyle w:val="Prrafodelista"/>
+        <w:numPr>
+          <w:ilvl w:val="1"/>
+          <w:numId w:val="1"/>
+        </w:numPr>
+      </w:pPr>
+      <w:r>
+        <w:t>0 – Indefinido</w:t>
+      </w:r>
+    </w:p>
+    <w:p>
+      <w:pPr>
+        <w:pStyle w:val="Prrafodelista"/>
+        <w:numPr>
+          <w:ilvl w:val="1"/>
+          <w:numId w:val="1"/>
+        </w:numPr>
+      </w:pPr>
+      <w:r>
+        <w:t>1 – Mujer</w:t>
+      </w:r>
+    </w:p>
+    <w:p>
+      <w:pPr>
+        <w:pStyle w:val="Prrafodelista"/>
+        <w:numPr>
+          <w:ilvl w:val="1"/>
+          <w:numId w:val="1"/>
+        </w:numPr>
+      </w:pPr>
+      <w:r>
+        <w:t>2 – Hombre</w:t>
+      </w:r>
+    </w:p>
+    <w:p>
+      <w:pPr>
+        <w:pStyle w:val="Prrafodelista"/>
+        <w:numPr>
+          <w:ilvl w:val="0"/>
+          <w:numId w:val="1"/>
+        </w:numPr>
+      </w:pPr>
+      <w:r>
+        <w:t>Grupo familiar: Misma dirección</w:t>
+      </w:r>
       <w:bookmarkStart w:id="0" w:name="_GoBack"/>
       <w:bookmarkEnd w:id="0"/>
     </w:p>
     <w:p>
-      <w:r>
-        <w:br w:type="page"/>
-      </w:r>
-    </w:p>
-    <w:p>
-      <w:pPr>
-        <w:pStyle w:val="Ttulo1"/>
-      </w:pPr>
-      <w:r>
-        <w:lastRenderedPageBreak/>
-        <w:t>Decisiones tomadas</w:t>
-      </w:r>
-    </w:p>
-    <w:p>
-      <w:r>
-        <w:t>&lt;TODO&gt;</w:t>
+      <w:pPr>
+        <w:pStyle w:val="Prrafodelista"/>
+        <w:numPr>
+          <w:ilvl w:val="0"/>
+          <w:numId w:val="1"/>
+        </w:numPr>
+      </w:pPr>
+      <w:proofErr w:type="spellStart"/>
+      <w:r>
+        <w:t>Login</w:t>
+      </w:r>
+      <w:proofErr w:type="spellEnd"/>
+      <w:r>
+        <w:t xml:space="preserve">: Genera el </w:t>
+      </w:r>
+      <w:proofErr w:type="spellStart"/>
+      <w:r>
+        <w:t>hashpassword</w:t>
+      </w:r>
+      <w:proofErr w:type="spellEnd"/>
+      <w:r>
+        <w:t xml:space="preserve"> desde .net.</w:t>
+      </w:r>
+    </w:p>
+    <w:p>
+      <w:pPr>
+        <w:pStyle w:val="Prrafodelista"/>
+        <w:numPr>
+          <w:ilvl w:val="0"/>
+          <w:numId w:val="1"/>
+        </w:numPr>
+      </w:pPr>
+      <w:r>
+        <w:t xml:space="preserve">Usuarios: El nombre de usuario es el </w:t>
+      </w:r>
+      <w:proofErr w:type="spellStart"/>
+      <w:r>
+        <w:t>numero</w:t>
+      </w:r>
+      <w:proofErr w:type="spellEnd"/>
+      <w:r>
+        <w:t xml:space="preserve"> de documento y su contraseña es ‘afiliado’ y para los profesionales ‘profesional’</w:t>
+      </w:r>
+    </w:p>
+    <w:p>
+      <w:pPr>
+        <w:pStyle w:val="Prrafodelista"/>
+        <w:numPr>
+          <w:ilvl w:val="0"/>
+          <w:numId w:val="1"/>
+        </w:numPr>
+      </w:pPr>
+      <w:r>
+        <w:t>Tipo documento: Todos quedan con DNI. En la aplicación pueden elegirse otros.</w:t>
       </w:r>
     </w:p>
     <w:p>
@@ -99,7 +223,7 @@
                     <pic:cNvPicPr/>
                   </pic:nvPicPr>
                   <pic:blipFill>
-                    <a:blip r:embed="rId5" cstate="print">
+                    <a:blip r:embed="rId6" cstate="print">
                       <a:extLst>
                         <a:ext uri="{28A0092B-C50C-407E-A947-70E740481C1C}">
                           <a14:useLocalDpi xmlns:a14="http://schemas.microsoft.com/office/drawing/2010/main" val="0"/>
@@ -166,6 +290,127 @@
     </w:sectPr>
   </w:body>
 </w:document>
+</file>
+
+<file path=word/numbering.xml><?xml version="1.0" encoding="utf-8"?>
+<w:numbering xmlns:wpc="http://schemas.microsoft.com/office/word/2010/wordprocessingCanvas" xmlns:mc="http://schemas.openxmlformats.org/markup-compatibility/2006" xmlns:o="urn:schemas-microsoft-com:office:office" xmlns:r="http://schemas.openxmlformats.org/officeDocument/2006/relationships" xmlns:m="http://schemas.openxmlformats.org/officeDocument/2006/math" xmlns:v="urn:schemas-microsoft-com:vml" xmlns:wp14="http://schemas.microsoft.com/office/word/2010/wordprocessingDrawing" xmlns:wp="http://schemas.openxmlformats.org/drawingml/2006/wordprocessingDrawing" xmlns:w10="urn:schemas-microsoft-com:office:word" xmlns:w="http://schemas.openxmlformats.org/wordprocessingml/2006/main" xmlns:w14="http://schemas.microsoft.com/office/word/2010/wordml" xmlns:wpg="http://schemas.microsoft.com/office/word/2010/wordprocessingGroup" xmlns:wpi="http://schemas.microsoft.com/office/word/2010/wordprocessingInk" xmlns:wne="http://schemas.microsoft.com/office/word/2006/wordml" xmlns:wps="http://schemas.microsoft.com/office/word/2010/wordprocessingShape" mc:Ignorable="w14 wp14">
+  <w:abstractNum w:abstractNumId="0">
+    <w:nsid w:val="7DD82914"/>
+    <w:multiLevelType w:val="hybridMultilevel"/>
+    <w:tmpl w:val="5046E9B8"/>
+    <w:lvl w:ilvl="0" w:tplc="0C0A0001">
+      <w:start w:val="1"/>
+      <w:numFmt w:val="bullet"/>
+      <w:lvlText w:val=""/>
+      <w:lvlJc w:val="left"/>
+      <w:pPr>
+        <w:ind w:left="720" w:hanging="360"/>
+      </w:pPr>
+      <w:rPr>
+        <w:rFonts w:ascii="Symbol" w:hAnsi="Symbol" w:hint="default"/>
+      </w:rPr>
+    </w:lvl>
+    <w:lvl w:ilvl="1" w:tplc="0C0A0003">
+      <w:start w:val="1"/>
+      <w:numFmt w:val="bullet"/>
+      <w:lvlText w:val="o"/>
+      <w:lvlJc w:val="left"/>
+      <w:pPr>
+        <w:ind w:left="1440" w:hanging="360"/>
+      </w:pPr>
+      <w:rPr>
+        <w:rFonts w:ascii="Courier New" w:hAnsi="Courier New" w:cs="Courier New" w:hint="default"/>
+      </w:rPr>
+    </w:lvl>
+    <w:lvl w:ilvl="2" w:tplc="0C0A0005" w:tentative="1">
+      <w:start w:val="1"/>
+      <w:numFmt w:val="bullet"/>
+      <w:lvlText w:val=""/>
+      <w:lvlJc w:val="left"/>
+      <w:pPr>
+        <w:ind w:left="2160" w:hanging="360"/>
+      </w:pPr>
+      <w:rPr>
+        <w:rFonts w:ascii="Wingdings" w:hAnsi="Wingdings" w:hint="default"/>
+      </w:rPr>
+    </w:lvl>
+    <w:lvl w:ilvl="3" w:tplc="0C0A0001" w:tentative="1">
+      <w:start w:val="1"/>
+      <w:numFmt w:val="bullet"/>
+      <w:lvlText w:val=""/>
+      <w:lvlJc w:val="left"/>
+      <w:pPr>
+        <w:ind w:left="2880" w:hanging="360"/>
+      </w:pPr>
+      <w:rPr>
+        <w:rFonts w:ascii="Symbol" w:hAnsi="Symbol" w:hint="default"/>
+      </w:rPr>
+    </w:lvl>
+    <w:lvl w:ilvl="4" w:tplc="0C0A0003" w:tentative="1">
+      <w:start w:val="1"/>
+      <w:numFmt w:val="bullet"/>
+      <w:lvlText w:val="o"/>
+      <w:lvlJc w:val="left"/>
+      <w:pPr>
+        <w:ind w:left="3600" w:hanging="360"/>
+      </w:pPr>
+      <w:rPr>
+        <w:rFonts w:ascii="Courier New" w:hAnsi="Courier New" w:cs="Courier New" w:hint="default"/>
+      </w:rPr>
+    </w:lvl>
+    <w:lvl w:ilvl="5" w:tplc="0C0A0005" w:tentative="1">
+      <w:start w:val="1"/>
+      <w:numFmt w:val="bullet"/>
+      <w:lvlText w:val=""/>
+      <w:lvlJc w:val="left"/>
+      <w:pPr>
+        <w:ind w:left="4320" w:hanging="360"/>
+      </w:pPr>
+      <w:rPr>
+        <w:rFonts w:ascii="Wingdings" w:hAnsi="Wingdings" w:hint="default"/>
+      </w:rPr>
+    </w:lvl>
+    <w:lvl w:ilvl="6" w:tplc="0C0A0001" w:tentative="1">
+      <w:start w:val="1"/>
+      <w:numFmt w:val="bullet"/>
+      <w:lvlText w:val=""/>
+      <w:lvlJc w:val="left"/>
+      <w:pPr>
+        <w:ind w:left="5040" w:hanging="360"/>
+      </w:pPr>
+      <w:rPr>
+        <w:rFonts w:ascii="Symbol" w:hAnsi="Symbol" w:hint="default"/>
+      </w:rPr>
+    </w:lvl>
+    <w:lvl w:ilvl="7" w:tplc="0C0A0003" w:tentative="1">
+      <w:start w:val="1"/>
+      <w:numFmt w:val="bullet"/>
+      <w:lvlText w:val="o"/>
+      <w:lvlJc w:val="left"/>
+      <w:pPr>
+        <w:ind w:left="5760" w:hanging="360"/>
+      </w:pPr>
+      <w:rPr>
+        <w:rFonts w:ascii="Courier New" w:hAnsi="Courier New" w:cs="Courier New" w:hint="default"/>
+      </w:rPr>
+    </w:lvl>
+    <w:lvl w:ilvl="8" w:tplc="0C0A0005" w:tentative="1">
+      <w:start w:val="1"/>
+      <w:numFmt w:val="bullet"/>
+      <w:lvlText w:val=""/>
+      <w:lvlJc w:val="left"/>
+      <w:pPr>
+        <w:ind w:left="6480" w:hanging="360"/>
+      </w:pPr>
+      <w:rPr>
+        <w:rFonts w:ascii="Wingdings" w:hAnsi="Wingdings" w:hint="default"/>
+      </w:rPr>
+    </w:lvl>
+  </w:abstractNum>
+  <w:num w:numId="1">
+    <w:abstractNumId w:val="0"/>
+  </w:num>
+</w:numbering>
 </file>
 
 <file path=word/styles.xml><?xml version="1.0" encoding="utf-8"?>
@@ -462,6 +707,17 @@
       <w:szCs w:val="16"/>
     </w:rPr>
   </w:style>
+  <w:style w:type="paragraph" w:styleId="Prrafodelista">
+    <w:name w:val="List Paragraph"/>
+    <w:basedOn w:val="Normal"/>
+    <w:uiPriority w:val="34"/>
+    <w:qFormat/>
+    <w:rsid w:val="009067C1"/>
+    <w:pPr>
+      <w:ind w:left="720"/>
+      <w:contextualSpacing/>
+    </w:pPr>
+  </w:style>
 </w:styles>
 </file>
 
@@ -758,6 +1014,17 @@
       <w:sz w:val="16"/>
       <w:szCs w:val="16"/>
     </w:rPr>
+  </w:style>
+  <w:style w:type="paragraph" w:styleId="Prrafodelista">
+    <w:name w:val="List Paragraph"/>
+    <w:basedOn w:val="Normal"/>
+    <w:uiPriority w:val="34"/>
+    <w:qFormat/>
+    <w:rsid w:val="009067C1"/>
+    <w:pPr>
+      <w:ind w:left="720"/>
+      <w:contextualSpacing/>
+    </w:pPr>
   </w:style>
 </w:styles>
 </file>

</xml_diff>

<commit_message>
mejoras en la busqeda de roles.
</commit_message>
<xml_diff>
--- a/Estrategia/Estrategia.docx
+++ b/Estrategia/Estrategia.docx
@@ -309,13 +309,8 @@
       <w:pPr>
         <w:pStyle w:val="Ttulo"/>
       </w:pPr>
-      <w:proofErr w:type="spellStart"/>
-      <w:r>
-        <w:t>ClinicaFRBA</w:t>
-      </w:r>
-      <w:proofErr w:type="spellEnd"/>
-      <w:r>
-        <w:t xml:space="preserve"> – Estrategi</w:t>
+      <w:r>
+        <w:t>ClinicaFRBA – Estrategi</w:t>
       </w:r>
       <w:r>
         <w:t>a</w:t>
@@ -338,6 +333,7 @@
           <w:docPartUnique/>
         </w:docPartObj>
       </w:sdtPr>
+      <w:sdtEndPr/>
       <w:sdtContent>
         <w:p>
           <w:pPr>
@@ -347,8 +343,6 @@
             <w:t>Contenido</w:t>
           </w:r>
         </w:p>
-        <w:bookmarkStart w:id="24" w:name="_GoBack"/>
-        <w:bookmarkEnd w:id="24"/>
         <w:p>
           <w:pPr>
             <w:pStyle w:val="TDC1"/>
@@ -4578,57 +4572,49 @@
       <w:pPr>
         <w:pStyle w:val="Ttulo1"/>
       </w:pPr>
-      <w:bookmarkStart w:id="25" w:name="_Toc373077602"/>
+      <w:bookmarkStart w:id="24" w:name="_Toc373077602"/>
       <w:r>
         <w:lastRenderedPageBreak/>
         <w:t>Introducción</w:t>
       </w:r>
+      <w:bookmarkEnd w:id="24"/>
+    </w:p>
+    <w:p>
+      <w:pPr>
+        <w:pStyle w:val="Ttulo2"/>
+      </w:pPr>
+      <w:bookmarkStart w:id="25" w:name="_Toc373077603"/>
+      <w:r>
+        <w:t>Acerca del modo de trabajo</w:t>
+      </w:r>
       <w:bookmarkEnd w:id="25"/>
     </w:p>
     <w:p>
+      <w:r>
+        <w:t>Para organizarnos dividimos las tareas en tres fases: la definición del modelo de datos, la migración y la aplicación.</w:t>
+      </w:r>
+    </w:p>
+    <w:p>
+      <w:r>
+        <w:t>En la definición del modelo de datos participamos todos los integrantes hasta definir el DER completo. A continuación nos dividimos en dos equipos, uno se encargó de la  migración y el otro de la aplicación.</w:t>
+      </w:r>
+    </w:p>
+    <w:p>
+      <w:r>
+        <w:t xml:space="preserve">Para poder trabajar en equipo creamos un repositorio de código en github donde guardamos tanto el código fuente de la aplicación como los scripts. </w:t>
+      </w:r>
+    </w:p>
+    <w:p>
       <w:pPr>
         <w:pStyle w:val="Ttulo2"/>
       </w:pPr>
-      <w:bookmarkStart w:id="26" w:name="_Toc373077603"/>
-      <w:r>
-        <w:t>Acerca del modo de trabajo</w:t>
+      <w:bookmarkStart w:id="26" w:name="_Toc373077604"/>
+      <w:r>
+        <w:t>Acerca de la aplicación</w:t>
       </w:r>
       <w:bookmarkEnd w:id="26"/>
     </w:p>
     <w:p>
-      <w:r>
-        <w:t>Para organizarnos dividimos las tareas en tres fases: la definición del modelo de datos, la migración y la aplicación.</w:t>
-      </w:r>
-    </w:p>
-    <w:p>
-      <w:r>
-        <w:t>En la definición del modelo de datos participamos todos los integrantes hasta definir el DER completo. A continuación nos dividimos en dos equipos, uno se encargó de la  migración y el otro de la aplicación.</w:t>
-      </w:r>
-    </w:p>
-    <w:p>
-      <w:r>
-        <w:t xml:space="preserve">Para poder trabajar en equipo creamos un repositorio de código en </w:t>
-      </w:r>
-      <w:proofErr w:type="spellStart"/>
-      <w:r>
-        <w:t>github</w:t>
-      </w:r>
-      <w:proofErr w:type="spellEnd"/>
-      <w:r>
-        <w:t xml:space="preserve"> donde guardamos tanto el código fuente de la aplicación como los scripts. </w:t>
-      </w:r>
-    </w:p>
-    <w:p>
-      <w:pPr>
-        <w:pStyle w:val="Ttulo2"/>
-      </w:pPr>
-      <w:bookmarkStart w:id="27" w:name="_Toc373077604"/>
-      <w:r>
-        <w:t>Acerca de la aplicación</w:t>
-      </w:r>
-      <w:bookmarkEnd w:id="27"/>
-    </w:p>
-    <w:p>
       <w:pPr>
         <w:ind w:firstLine="708"/>
       </w:pPr>
@@ -4655,15 +4641,7 @@
         <w:t>Gráficamente d</w:t>
       </w:r>
       <w:r>
-        <w:t xml:space="preserve">efinimos trabajar con </w:t>
-      </w:r>
-      <w:proofErr w:type="spellStart"/>
-      <w:r>
-        <w:t>menúes</w:t>
-      </w:r>
-      <w:proofErr w:type="spellEnd"/>
-      <w:r>
-        <w:t xml:space="preserve"> e icon</w:t>
+        <w:t>efinimos trabajar con menúes e icon</w:t>
       </w:r>
       <w:r>
         <w:t>os para que sea más entendible. Además tenemos</w:t>
@@ -4694,22 +4672,22 @@
       <w:pPr>
         <w:pStyle w:val="Ttulo1"/>
       </w:pPr>
-      <w:bookmarkStart w:id="28" w:name="_Toc373077605"/>
+      <w:bookmarkStart w:id="27" w:name="_Toc373077605"/>
       <w:r>
         <w:lastRenderedPageBreak/>
         <w:t>Modelo de datos</w:t>
       </w:r>
+      <w:bookmarkEnd w:id="27"/>
+    </w:p>
+    <w:p>
+      <w:pPr>
+        <w:pStyle w:val="Ttulo2"/>
+      </w:pPr>
+      <w:bookmarkStart w:id="28" w:name="_Toc373077606"/>
+      <w:r>
+        <w:t>Diagrama Entidad Relación</w:t>
+      </w:r>
       <w:bookmarkEnd w:id="28"/>
-    </w:p>
-    <w:p>
-      <w:pPr>
-        <w:pStyle w:val="Ttulo2"/>
-      </w:pPr>
-      <w:bookmarkStart w:id="29" w:name="_Toc373077606"/>
-      <w:r>
-        <w:t>Diagrama Entidad Relación</w:t>
-      </w:r>
-      <w:bookmarkEnd w:id="29"/>
     </w:p>
     <w:p>
       <w:r>
@@ -4764,10 +4742,70 @@
       <w:pPr>
         <w:pStyle w:val="Ttulo2"/>
       </w:pPr>
-      <w:bookmarkStart w:id="30" w:name="_Toc373077607"/>
+      <w:bookmarkStart w:id="29" w:name="_Toc373077607"/>
       <w:r>
         <w:t>Resumen</w:t>
       </w:r>
+      <w:bookmarkEnd w:id="29"/>
+    </w:p>
+    <w:p>
+      <w:pPr>
+        <w:ind w:firstLine="708"/>
+      </w:pPr>
+      <w:r>
+        <w:t>Cada rol tiene una o más funcionalidades relacionadas mediante la tabla intermedia Rol_Funcionalidad.</w:t>
+      </w:r>
+    </w:p>
+    <w:p>
+      <w:pPr>
+        <w:ind w:firstLine="708"/>
+      </w:pPr>
+      <w:r>
+        <w:t xml:space="preserve">La tabla funcionalidad se carga con los nombres de todos los controles del tipo menú que tiene el formulario principal. Además de una descripción para que el usuario sepa a </w:t>
+      </w:r>
+      <w:r>
+        <w:t>qué</w:t>
+      </w:r>
+      <w:r>
+        <w:t xml:space="preserve"> menú está relacionado ese control.</w:t>
+      </w:r>
+    </w:p>
+    <w:p>
+      <w:pPr>
+        <w:ind w:firstLine="708"/>
+      </w:pPr>
+      <w:r>
+        <w:t xml:space="preserve">Cada usuario del sistema estará representado en la tabla Usuario que tendrá relación con la tabla Rol mediante la tabla intermedia Usuario_Rol permitiendo que un usuario tenga uno o más roles. </w:t>
+      </w:r>
+    </w:p>
+    <w:p>
+      <w:pPr>
+        <w:ind w:firstLine="708"/>
+      </w:pPr>
+      <w:r>
+        <w:t>Cada profesional o cada afiliado tiene asociado un usuario, mediante la FK id_usuario. En la migración se to</w:t>
+      </w:r>
+      <w:r>
+        <w:t>mó</w:t>
+      </w:r>
+      <w:r>
+        <w:t xml:space="preserve"> como decisión que el nombre de usuario es el número</w:t>
+      </w:r>
+      <w:r>
+        <w:t xml:space="preserve"> de documento y que el password</w:t>
+      </w:r>
+      <w:r>
+        <w:t xml:space="preserve"> es “afiliado” o “profesional” según corresponda.</w:t>
+      </w:r>
+    </w:p>
+    <w:p>
+      <w:pPr>
+        <w:ind w:firstLine="708"/>
+      </w:pPr>
+      <w:r>
+        <w:t>Al dar de baja un profesional se dan de baja todos sus turnos asociados.</w:t>
+      </w:r>
+      <w:bookmarkStart w:id="30" w:name="_GoBack"/>
       <w:bookmarkEnd w:id="30"/>
     </w:p>
     <w:p>
@@ -4775,13 +4813,11 @@
         <w:ind w:firstLine="708"/>
       </w:pPr>
       <w:r>
-        <w:t xml:space="preserve">Cada rol tiene una o más funcionalidades relacionadas mediante la tabla intermedia </w:t>
-      </w:r>
-      <w:proofErr w:type="spellStart"/>
-      <w:r>
-        <w:t>Rol_Funcionalidad</w:t>
-      </w:r>
-      <w:proofErr w:type="spellEnd"/>
+        <w:t xml:space="preserve">Cada profesional tiene asociados registros en la tabla Agenda, que es donde se guarda el rango de fechas programado. Cada agenda a su vez tiene muchos registros relacionados en la tabla Dia_Agenda donde está el detalle por cada día de la semana de ese rango. Para el caso de días que no se trabajan en ese rango se </w:t>
+      </w:r>
+      <w:r>
+        <w:t>crean registros en la tabla Dia_Agenda_Excepcion</w:t>
+      </w:r>
       <w:r>
         <w:t>.</w:t>
       </w:r>
@@ -4791,15 +4827,11 @@
         <w:ind w:firstLine="708"/>
       </w:pPr>
       <w:r>
-        <w:t xml:space="preserve">La tabla funcionalidad se carga con los nombres de todos los controles del tipo menú que tiene el formulario principal. Además de una descripción para que el usuario sepa a </w:t>
-      </w:r>
-      <w:proofErr w:type="spellStart"/>
-      <w:r>
-        <w:t>que</w:t>
-      </w:r>
-      <w:proofErr w:type="spellEnd"/>
-      <w:r>
-        <w:t xml:space="preserve"> menú está relacionado ese control.</w:t>
+        <w:t xml:space="preserve">Para obtener los turnos de una fecha se buscan los días agenda de ese profesional para el día de la semana de la fecha elegida que no tengan cargadas excepciones en la tabla Dia_Agenda_Excepcion. Se cargan esos registros en un cursor y por cada uno de ellos se itera desde la hora de inicio hasta la hora de fin buscando turnos cada media hora. Si no tiene turno, </w:t>
+      </w:r>
+      <w:r>
+        <w:lastRenderedPageBreak/>
+        <w:t xml:space="preserve">se crea una fila con datos nulos para ser interpretado como disponible, en cambio si tiene un turno y no está cancelado, se crea una fila con los datos del turno. Al finalizar la iteración del cursor se devuelven todas las filas creadas. </w:t>
       </w:r>
     </w:p>
     <w:p>
@@ -4807,15 +4839,10 @@
         <w:ind w:firstLine="708"/>
       </w:pPr>
       <w:r>
-        <w:t xml:space="preserve">Cada usuario del sistema estará representado en la tabla Usuario que tendrá relación con la tabla Rol mediante la tabla intermedia </w:t>
-      </w:r>
-      <w:proofErr w:type="spellStart"/>
-      <w:r>
-        <w:t>Usuario_Rol</w:t>
-      </w:r>
-      <w:proofErr w:type="spellEnd"/>
-      <w:r>
-        <w:t xml:space="preserve"> permitiendo que un usuario tenga uno o más roles. </w:t>
+        <w:t>Los afiliados tienen un registro histórico de sus cambios de planes en la tabla Plan</w:t>
+      </w:r>
+      <w:r>
+        <w:t>_Historico_Afiliado, donde se registra la fecha del cambio y el plan anterior.</w:t>
       </w:r>
     </w:p>
     <w:p>
@@ -4823,32 +4850,7 @@
         <w:ind w:firstLine="708"/>
       </w:pPr>
       <w:r>
-        <w:t xml:space="preserve">Cada profesional o cada afiliado tiene asociado un usuario, mediante la FK </w:t>
-      </w:r>
-      <w:proofErr w:type="spellStart"/>
-      <w:r>
-        <w:t>id_usuario</w:t>
-      </w:r>
-      <w:proofErr w:type="spellEnd"/>
-      <w:r>
-        <w:t>. En la migración se to</w:t>
-      </w:r>
-      <w:r>
-        <w:t>mó</w:t>
-      </w:r>
-      <w:r>
-        <w:t xml:space="preserve"> como decisión que el nombre de usuario es el número</w:t>
-      </w:r>
-      <w:r>
-        <w:t xml:space="preserve"> de documento y que el </w:t>
-      </w:r>
-      <w:proofErr w:type="spellStart"/>
-      <w:r>
-        <w:t>password</w:t>
-      </w:r>
-      <w:proofErr w:type="spellEnd"/>
-      <w:r>
-        <w:t xml:space="preserve"> es “afiliado” o “profesional” según corresponda.</w:t>
+        <w:t>Cada vez que un afiliado hace una compra, se crea un registro en la tabla compra y se crean registros en las tablas Bono_consulta y Bono_farmacia.</w:t>
       </w:r>
     </w:p>
     <w:p>
@@ -4856,24 +4858,17 @@
         <w:ind w:firstLine="708"/>
       </w:pPr>
       <w:r>
-        <w:t xml:space="preserve">Cada profesional tiene asociados registros en la tabla Agenda, que es donde se guarda el rango de fechas programado. Cada agenda a su vez tiene muchos registros relacionados en la tabla </w:t>
-      </w:r>
-      <w:proofErr w:type="spellStart"/>
-      <w:r>
-        <w:t>Dia_Agenda</w:t>
-      </w:r>
-      <w:proofErr w:type="spellEnd"/>
-      <w:r>
-        <w:t xml:space="preserve"> donde está el detalle por cada día de la semana de ese rango. Para el caso de días que no se trabajan en ese rango se </w:t>
-      </w:r>
-      <w:r>
-        <w:t xml:space="preserve">crean registros en la tabla </w:t>
-      </w:r>
-      <w:proofErr w:type="spellStart"/>
-      <w:r>
-        <w:t>Dia_Agenda_Excepcion</w:t>
-      </w:r>
-      <w:proofErr w:type="spellEnd"/>
+        <w:t xml:space="preserve">Cuando un afiliado pide un turno queda un registro en la tabla Turno y al profesional diagnosticarlo se crea un registro en Resultado_Turno. </w:t>
+      </w:r>
+      <w:r>
+        <w:t xml:space="preserve"> El bono consulta </w:t>
+      </w:r>
+      <w:r>
+        <w:t xml:space="preserve">utilizado </w:t>
+      </w:r>
+      <w:r>
+        <w:t>registra el turno en su campo id_turno</w:t>
+      </w:r>
       <w:r>
         <w:t>.</w:t>
       </w:r>
@@ -4883,119 +4878,7 @@
         <w:ind w:firstLine="708"/>
       </w:pPr>
       <w:r>
-        <w:t xml:space="preserve">Para obtener los turnos de una fecha se buscan los días agenda de ese profesional para el día de la semana de la fecha elegida que no tengan cargadas excepciones en la tabla </w:t>
-      </w:r>
-      <w:proofErr w:type="spellStart"/>
-      <w:r>
-        <w:t>Dia_Agenda_Excepcion</w:t>
-      </w:r>
-      <w:proofErr w:type="spellEnd"/>
-      <w:r>
-        <w:t xml:space="preserve">. Se cargan esos registros en un cursor y por cada uno de ellos se itera desde la hora de inicio hasta la hora de fin buscando turnos cada media hora. Si no tiene turno, se crea una fila con datos nulos para ser interpretado como disponible, en cambio </w:t>
-      </w:r>
-      <w:proofErr w:type="spellStart"/>
-      <w:r>
-        <w:t>si</w:t>
-      </w:r>
-      <w:proofErr w:type="spellEnd"/>
-      <w:r>
-        <w:t xml:space="preserve"> tiene un </w:t>
-      </w:r>
-      <w:r>
-        <w:lastRenderedPageBreak/>
-        <w:t xml:space="preserve">turno y no está cancelado, se crea una fila con los datos del turno. Al finalizar la iteración del cursor se devuelven todas las filas creadas. </w:t>
-      </w:r>
-    </w:p>
-    <w:p>
-      <w:pPr>
-        <w:ind w:firstLine="708"/>
-      </w:pPr>
-      <w:r>
-        <w:t xml:space="preserve">Los afiliados tienen un registro histórico de sus cambios de planes en la tabla </w:t>
-      </w:r>
-      <w:proofErr w:type="spellStart"/>
-      <w:r>
-        <w:t>Plan</w:t>
-      </w:r>
-      <w:r>
-        <w:t>_Historico_Afiliado</w:t>
-      </w:r>
-      <w:proofErr w:type="spellEnd"/>
-      <w:r>
-        <w:t>, donde se registra la fecha del cambio y el plan anterior.</w:t>
-      </w:r>
-    </w:p>
-    <w:p>
-      <w:pPr>
-        <w:ind w:firstLine="708"/>
-      </w:pPr>
-      <w:r>
-        <w:t xml:space="preserve">Cada vez que un afiliado hace una compra, se crea un registro en la tabla compra y se crean registros en las tablas </w:t>
-      </w:r>
-      <w:proofErr w:type="spellStart"/>
-      <w:r>
-        <w:t>Bono_consulta</w:t>
-      </w:r>
-      <w:proofErr w:type="spellEnd"/>
-      <w:r>
-        <w:t xml:space="preserve"> y </w:t>
-      </w:r>
-      <w:proofErr w:type="spellStart"/>
-      <w:r>
-        <w:t>Bono_farmacia</w:t>
-      </w:r>
-      <w:proofErr w:type="spellEnd"/>
-      <w:r>
-        <w:t>.</w:t>
-      </w:r>
-    </w:p>
-    <w:p>
-      <w:pPr>
-        <w:ind w:firstLine="708"/>
-      </w:pPr>
-      <w:r>
-        <w:t xml:space="preserve">Cuando un afiliado pide un turno queda un registro en la tabla Turno y al profesional diagnosticarlo se crea un registro en </w:t>
-      </w:r>
-      <w:proofErr w:type="spellStart"/>
-      <w:r>
-        <w:t>Resultado_Turno</w:t>
-      </w:r>
-      <w:proofErr w:type="spellEnd"/>
-      <w:r>
-        <w:t xml:space="preserve">. </w:t>
-      </w:r>
-      <w:r>
-        <w:t xml:space="preserve"> El bono consulta </w:t>
-      </w:r>
-      <w:r>
-        <w:t xml:space="preserve">utilizado </w:t>
-      </w:r>
-      <w:r>
-        <w:t xml:space="preserve">registra el turno en su campo </w:t>
-      </w:r>
-      <w:proofErr w:type="spellStart"/>
-      <w:r>
-        <w:t>id_turno</w:t>
-      </w:r>
-      <w:proofErr w:type="spellEnd"/>
-      <w:r>
-        <w:t>.</w:t>
-      </w:r>
-    </w:p>
-    <w:p>
-      <w:pPr>
-        <w:ind w:firstLine="708"/>
-      </w:pPr>
-      <w:r>
-        <w:t xml:space="preserve">Si hay recetas asociadas se guardan en la tabla Receta teniendo ésta tabla asociados medicamentos mediante la tabla intermedia </w:t>
-      </w:r>
-      <w:proofErr w:type="spellStart"/>
-      <w:r>
-        <w:t>Receta_Medicamento</w:t>
-      </w:r>
-      <w:proofErr w:type="spellEnd"/>
-      <w:r>
-        <w:t>. A su vez cada receta re relaciona con un bono farmacia.</w:t>
+        <w:t>Si hay recetas asociadas se guardan en la tabla Receta teniendo ésta tabla asociados medicamentos mediante la tabla intermedia Receta_Medicamento. A su vez cada receta re relaciona con un bono farmacia.</w:t>
       </w:r>
     </w:p>
     <w:p>
@@ -5120,26 +5003,13 @@
         </w:numPr>
       </w:pPr>
       <w:r>
-        <w:t xml:space="preserve">Encriptación de </w:t>
-      </w:r>
-      <w:proofErr w:type="spellStart"/>
-      <w:r>
-        <w:t>password</w:t>
-      </w:r>
-      <w:proofErr w:type="spellEnd"/>
+        <w:t>Encriptación de password</w:t>
+      </w:r>
       <w:r>
         <w:t xml:space="preserve">: </w:t>
       </w:r>
       <w:r>
-        <w:t xml:space="preserve">El hash del </w:t>
-      </w:r>
-      <w:proofErr w:type="spellStart"/>
-      <w:r>
-        <w:t>password</w:t>
-      </w:r>
-      <w:proofErr w:type="spellEnd"/>
-      <w:r>
-        <w:t xml:space="preserve"> se crea desde </w:t>
+        <w:t xml:space="preserve">El hash del password se crea desde </w:t>
       </w:r>
       <w:r>
         <w:t xml:space="preserve">la aplicación </w:t>
@@ -5151,23 +5021,7 @@
         <w:t>inicio de sesión</w:t>
       </w:r>
       <w:r>
-        <w:t xml:space="preserve"> y se compara contra el </w:t>
-      </w:r>
-      <w:proofErr w:type="spellStart"/>
-      <w:r>
-        <w:t>varbinary</w:t>
-      </w:r>
-      <w:proofErr w:type="spellEnd"/>
-      <w:r>
-        <w:t xml:space="preserve"> que tiene en el campo </w:t>
-      </w:r>
-      <w:proofErr w:type="spellStart"/>
-      <w:r>
-        <w:t>password</w:t>
-      </w:r>
-      <w:proofErr w:type="spellEnd"/>
-      <w:r>
-        <w:t xml:space="preserve"> de la tabla Usuario</w:t>
+        <w:t xml:space="preserve"> y se compara contra el varbinary que tiene en el campo password de la tabla Usuario</w:t>
       </w:r>
       <w:r>
         <w:t>.</w:t>
@@ -5266,8 +5120,97 @@
         </w:numPr>
       </w:pPr>
       <w:r>
-        <w:t>Al cancelar un rango de días, el profesional puede seleccionar hasta 7 días corridos.</w:t>
-      </w:r>
+        <w:t>Al cancelar un rango de días, el profesional puede se</w:t>
+      </w:r>
+      <w:r>
+        <w:t>leccionar hasta 7 días corridos.</w:t>
+      </w:r>
+    </w:p>
+    <w:p>
+      <w:pPr>
+        <w:pStyle w:val="Prrafodelista"/>
+        <w:numPr>
+          <w:ilvl w:val="0"/>
+          <w:numId w:val="1"/>
+        </w:numPr>
+      </w:pPr>
+      <w:r>
+        <w:t>Los usuarios administrativos por defecto son:</w:t>
+      </w:r>
+    </w:p>
+    <w:p>
+      <w:pPr>
+        <w:pStyle w:val="Prrafodelista"/>
+        <w:numPr>
+          <w:ilvl w:val="1"/>
+          <w:numId w:val="1"/>
+        </w:numPr>
+      </w:pPr>
+      <w:r>
+        <w:t>admin -&gt; w23e</w:t>
+      </w:r>
+    </w:p>
+    <w:p>
+      <w:pPr>
+        <w:pStyle w:val="Prrafodelista"/>
+        <w:numPr>
+          <w:ilvl w:val="1"/>
+          <w:numId w:val="1"/>
+        </w:numPr>
+      </w:pPr>
+      <w:r>
+        <w:t>admin2 -&gt; w23e</w:t>
+      </w:r>
+    </w:p>
+    <w:p>
+      <w:pPr>
+        <w:pStyle w:val="Prrafodelista"/>
+        <w:numPr>
+          <w:ilvl w:val="1"/>
+          <w:numId w:val="1"/>
+        </w:numPr>
+      </w:pPr>
+      <w:r>
+        <w:t>admin3 -&gt; w23e</w:t>
+      </w:r>
+    </w:p>
+    <w:p>
+      <w:pPr>
+        <w:pStyle w:val="Prrafodelista"/>
+        <w:numPr>
+          <w:ilvl w:val="1"/>
+          <w:numId w:val="1"/>
+        </w:numPr>
+      </w:pPr>
+      <w:r>
+        <w:t>admin4 -&gt;w23e</w:t>
+      </w:r>
+    </w:p>
+    <w:p>
+      <w:pPr>
+        <w:pStyle w:val="Prrafodelista"/>
+        <w:numPr>
+          <w:ilvl w:val="0"/>
+          <w:numId w:val="1"/>
+        </w:numPr>
+      </w:pPr>
+      <w:r>
+        <w:t>Se deja un usuario que tiene roles administrativo, afiliado y profesional, para poder probar el login:</w:t>
+      </w:r>
+    </w:p>
+    <w:p>
+      <w:pPr>
+        <w:pStyle w:val="Prrafodelista"/>
+        <w:numPr>
+          <w:ilvl w:val="1"/>
+          <w:numId w:val="1"/>
+        </w:numPr>
+      </w:pPr>
+      <w:r>
+        <w:t>root -&gt; w23e</w:t>
+      </w:r>
+    </w:p>
+    <w:p>
       <w:r>
         <w:br w:type="page"/>
       </w:r>
@@ -5301,15 +5244,7 @@
         <w:t>P</w:t>
       </w:r>
       <w:r>
-        <w:t xml:space="preserve">ara ayudar a las pruebas, hay dos barras de estado en toda la aplicación con la información del </w:t>
-      </w:r>
-      <w:proofErr w:type="spellStart"/>
-      <w:r>
-        <w:t>connectionstring</w:t>
-      </w:r>
-      <w:proofErr w:type="spellEnd"/>
-      <w:r>
-        <w:t>, la fecha actual y el usuari</w:t>
+        <w:t>ara ayudar a las pruebas, hay dos barras de estado en toda la aplicación con la información del connectionstring, la fecha actual y el usuari</w:t>
       </w:r>
       <w:r>
         <w:t>o identificado en la aplicación</w:t>
@@ -5321,34 +5256,13 @@
       </w:pPr>
       <w:bookmarkStart w:id="34" w:name="_Toc373077611"/>
       <w:r>
-        <w:t xml:space="preserve">Carga de los </w:t>
-      </w:r>
-      <w:proofErr w:type="spellStart"/>
-      <w:r>
-        <w:t>passwords</w:t>
+        <w:t>Carga de los passwords</w:t>
       </w:r>
       <w:bookmarkEnd w:id="34"/>
-      <w:proofErr w:type="spellEnd"/>
-    </w:p>
-    <w:p>
-      <w:r>
-        <w:t xml:space="preserve">El campo </w:t>
-      </w:r>
-      <w:proofErr w:type="spellStart"/>
-      <w:r>
-        <w:t>password</w:t>
-      </w:r>
-      <w:proofErr w:type="spellEnd"/>
-      <w:r>
-        <w:t xml:space="preserve"> de la ventana de </w:t>
-      </w:r>
-      <w:proofErr w:type="spellStart"/>
-      <w:r>
-        <w:t>login</w:t>
-      </w:r>
-      <w:proofErr w:type="spellEnd"/>
-      <w:r>
-        <w:t xml:space="preserve"> se transforma a SHA256 realizando el siguiente código:</w:t>
+    </w:p>
+    <w:p>
+      <w:r>
+        <w:t>El campo password de la ventana de login se transforma a SHA256 realizando el siguiente código:</w:t>
       </w:r>
     </w:p>
     <w:p>
@@ -5803,31 +5717,7 @@
     </w:p>
     <w:p>
       <w:r>
-        <w:t xml:space="preserve">Para cargar inicialmente en la base de datos los hash </w:t>
-      </w:r>
-      <w:proofErr w:type="spellStart"/>
-      <w:r>
-        <w:t>passwords</w:t>
-      </w:r>
-      <w:proofErr w:type="spellEnd"/>
-      <w:r>
-        <w:t xml:space="preserve"> de los afiliados y profesionales se creó un </w:t>
-      </w:r>
-      <w:proofErr w:type="spellStart"/>
-      <w:r>
-        <w:t>stored</w:t>
-      </w:r>
-      <w:proofErr w:type="spellEnd"/>
-      <w:r>
-        <w:t xml:space="preserve"> </w:t>
-      </w:r>
-      <w:proofErr w:type="spellStart"/>
-      <w:r>
-        <w:t>procedure</w:t>
-      </w:r>
-      <w:proofErr w:type="spellEnd"/>
-      <w:r>
-        <w:t xml:space="preserve"> que recibe ese hash y lo inserta en una tabla auxiliar. De esa tabla copiamos los valores para usarlos en el script inicial.</w:t>
+        <w:t>Para cargar inicialmente en la base de datos los hash passwords de los afiliados y profesionales se creó un stored procedure que recibe ese hash y lo inserta en una tabla auxiliar. De esa tabla copiamos los valores para usarlos en el script inicial.</w:t>
       </w:r>
     </w:p>
     <w:p>
@@ -5842,23 +5732,7 @@
     </w:p>
     <w:p>
       <w:r>
-        <w:t xml:space="preserve">Al iniciar la aplicación se instancia un objeto </w:t>
-      </w:r>
-      <w:proofErr w:type="spellStart"/>
-      <w:r>
-        <w:t>IContexto</w:t>
-      </w:r>
-      <w:proofErr w:type="spellEnd"/>
-      <w:r>
-        <w:t xml:space="preserve"> que está vivo durante toda la ejecución de la aplicación. Al realizar un </w:t>
-      </w:r>
-      <w:proofErr w:type="spellStart"/>
-      <w:r>
-        <w:t>login</w:t>
-      </w:r>
-      <w:proofErr w:type="spellEnd"/>
-      <w:r>
-        <w:t xml:space="preserve"> exitoso, se cargan los valores del usuario y en caso de tener algún profesional o afiliado asociado se lo carga aquí también.</w:t>
+        <w:t>Al iniciar la aplicación se instancia un objeto IContexto que está vivo durante toda la ejecución de la aplicación. Al realizar un login exitoso, se cargan los valores del usuario y en caso de tener algún profesional o afiliado asociado se lo carga aquí también.</w:t>
       </w:r>
     </w:p>
     <w:p>
@@ -7086,138 +6960,56 @@
       </w:r>
     </w:p>
     <w:p>
-      <w:proofErr w:type="spellStart"/>
       <w:r>
         <w:rPr>
           <w:b/>
         </w:rPr>
         <w:t>ClinicaFRBA</w:t>
       </w:r>
-      <w:proofErr w:type="spellEnd"/>
-      <w:r>
-        <w:t xml:space="preserve">: Es la capa de presentación, contiene los </w:t>
-      </w:r>
-      <w:proofErr w:type="spellStart"/>
-      <w:r>
-        <w:t>winforms</w:t>
-      </w:r>
-      <w:proofErr w:type="spellEnd"/>
-      <w:r>
-        <w:t xml:space="preserve"> que usarán los usuarios finales.</w:t>
-      </w:r>
-    </w:p>
-    <w:p>
-      <w:proofErr w:type="spellStart"/>
+      <w:r>
+        <w:t>: Es la capa de presentación, contiene los winforms que usarán los usuarios finales.</w:t>
+      </w:r>
+    </w:p>
+    <w:p>
       <w:r>
         <w:rPr>
           <w:b/>
         </w:rPr>
         <w:t>GestionDomain</w:t>
       </w:r>
-      <w:proofErr w:type="spellEnd"/>
-      <w:r>
-        <w:t xml:space="preserve">: Conoce las reglas del negocio de la clínica. Resuelve las peticiones de </w:t>
-      </w:r>
-      <w:proofErr w:type="spellStart"/>
-      <w:r>
-        <w:t>ClinicaFRBA</w:t>
-      </w:r>
-      <w:proofErr w:type="spellEnd"/>
-      <w:r>
-        <w:t>.</w:t>
-      </w:r>
-    </w:p>
-    <w:p>
-      <w:proofErr w:type="spellStart"/>
+      <w:r>
+        <w:t>: Conoce las reglas del negocio de la clínica. Resuelve las peticiones de ClinicaFRBA.</w:t>
+      </w:r>
+    </w:p>
+    <w:p>
       <w:r>
         <w:rPr>
           <w:b/>
         </w:rPr>
         <w:t>GestionDAL</w:t>
       </w:r>
-      <w:proofErr w:type="spellEnd"/>
-      <w:r>
-        <w:t xml:space="preserve">: En esta capa se transforman las entidades de negocio en objetos compatibles con el Conector. Al recibir los </w:t>
-      </w:r>
-      <w:proofErr w:type="spellStart"/>
-      <w:r>
-        <w:t>DataSet</w:t>
-      </w:r>
-      <w:proofErr w:type="spellEnd"/>
-      <w:r>
-        <w:t xml:space="preserve"> del conector, los convierte mediante </w:t>
-      </w:r>
-      <w:proofErr w:type="spellStart"/>
-      <w:r>
-        <w:t>Builders</w:t>
-      </w:r>
-      <w:proofErr w:type="spellEnd"/>
-      <w:r>
-        <w:t xml:space="preserve"> en entidades que </w:t>
-      </w:r>
-      <w:proofErr w:type="spellStart"/>
-      <w:r>
-        <w:t>GestionDomain</w:t>
-      </w:r>
-      <w:proofErr w:type="spellEnd"/>
-      <w:r>
-        <w:t xml:space="preserve"> usa.</w:t>
-      </w:r>
-    </w:p>
-    <w:p>
-      <w:proofErr w:type="spellStart"/>
+      <w:r>
+        <w:t>: En esta capa se transforman las entidades de negocio en objetos compatibles con el Conector. Al recibir los DataSet del conector, los convierte mediante Builders en entidades que GestionDomain usa.</w:t>
+      </w:r>
+    </w:p>
+    <w:p>
       <w:r>
         <w:rPr>
           <w:b/>
         </w:rPr>
         <w:t>GestionConector</w:t>
       </w:r>
-      <w:proofErr w:type="spellEnd"/>
-      <w:r>
-        <w:t xml:space="preserve">: Es la capa más cercana a la base de datos. Se basa en ADO.NET y sabe </w:t>
-      </w:r>
-      <w:proofErr w:type="spellStart"/>
-      <w:r>
-        <w:t>como</w:t>
-      </w:r>
-      <w:proofErr w:type="spellEnd"/>
-      <w:r>
-        <w:t xml:space="preserve"> ejecutar </w:t>
-      </w:r>
-      <w:proofErr w:type="spellStart"/>
-      <w:r>
-        <w:t>stored</w:t>
-      </w:r>
-      <w:proofErr w:type="spellEnd"/>
-      <w:r>
-        <w:t xml:space="preserve"> </w:t>
-      </w:r>
-      <w:proofErr w:type="spellStart"/>
-      <w:r>
-        <w:t>procedures</w:t>
-      </w:r>
-      <w:proofErr w:type="spellEnd"/>
-      <w:r>
-        <w:t xml:space="preserve"> y devolver </w:t>
-      </w:r>
-      <w:proofErr w:type="spellStart"/>
-      <w:r>
-        <w:t>DataSets</w:t>
-      </w:r>
-      <w:proofErr w:type="spellEnd"/>
-      <w:r>
-        <w:t>.</w:t>
-      </w:r>
-    </w:p>
-    <w:p>
-      <w:proofErr w:type="spellStart"/>
+      <w:r>
+        <w:t>: Es la capa más cercana a la base de datos. Se basa en ADO.NET y sabe como ejecutar stored procedures y devolver DataSets.</w:t>
+      </w:r>
+    </w:p>
+    <w:p>
       <w:r>
         <w:rPr>
           <w:b/>
         </w:rPr>
         <w:t>GestiónCommon</w:t>
       </w:r>
-      <w:proofErr w:type="spellEnd"/>
       <w:r>
         <w:t>: Contiene objetos comunes a todas las clases. Podemos dividir sus componentes en:</w:t>
       </w:r>
@@ -7244,24 +7036,14 @@
         <w:lastRenderedPageBreak/>
         <w:tab/>
       </w:r>
-      <w:proofErr w:type="spellStart"/>
       <w:r>
         <w:rPr>
           <w:b/>
         </w:rPr>
         <w:t>Helpers</w:t>
       </w:r>
-      <w:proofErr w:type="spellEnd"/>
-      <w:r>
-        <w:t xml:space="preserve">: Realizan tareas comunes. Por ejemplo </w:t>
-      </w:r>
-      <w:proofErr w:type="spellStart"/>
-      <w:r>
-        <w:t>FechaHelper</w:t>
-      </w:r>
-      <w:proofErr w:type="spellEnd"/>
-      <w:r>
-        <w:t xml:space="preserve"> se encarga del manejo de las fechas en el sistema.</w:t>
+      <w:r>
+        <w:t>: Realizan tareas comunes. Por ejemplo FechaHelper se encarga del manejo de las fechas en el sistema.</w:t>
       </w:r>
     </w:p>
     <w:p/>
@@ -7343,45 +7125,13 @@
     </w:p>
     <w:p>
       <w:r>
-        <w:t xml:space="preserve">Para interactuar contra la base de datos creamos una capa llamada </w:t>
-      </w:r>
-      <w:proofErr w:type="spellStart"/>
-      <w:r>
-        <w:t>GestionConector</w:t>
-      </w:r>
-      <w:proofErr w:type="spellEnd"/>
-      <w:r>
-        <w:t xml:space="preserve"> que tiene la lógica para ejecutar </w:t>
-      </w:r>
-      <w:proofErr w:type="spellStart"/>
-      <w:r>
-        <w:t>stored</w:t>
-      </w:r>
-      <w:proofErr w:type="spellEnd"/>
-      <w:r>
-        <w:t xml:space="preserve"> </w:t>
-      </w:r>
-      <w:proofErr w:type="spellStart"/>
-      <w:r>
-        <w:t>procedures</w:t>
-      </w:r>
-      <w:proofErr w:type="spellEnd"/>
-      <w:r>
-        <w:t xml:space="preserve"> o </w:t>
+        <w:t xml:space="preserve">Para interactuar contra la base de datos creamos una capa llamada GestionConector que tiene la lógica para ejecutar stored procedures o </w:t>
       </w:r>
       <w:r>
         <w:t>consultas SQL</w:t>
       </w:r>
       <w:r>
-        <w:t xml:space="preserve">, devolviendo objetos del tipo </w:t>
-      </w:r>
-      <w:proofErr w:type="spellStart"/>
-      <w:r>
-        <w:t>DataSet</w:t>
-      </w:r>
-      <w:proofErr w:type="spellEnd"/>
-      <w:r>
-        <w:t>.</w:t>
+        <w:t>, devolviendo objetos del tipo DataSet.</w:t>
       </w:r>
     </w:p>
     <w:p>
@@ -7394,64 +7144,18 @@
         <w:rPr>
           <w:b/>
         </w:rPr>
-        <w:t xml:space="preserve">Este conector usa el </w:t>
-      </w:r>
-      <w:proofErr w:type="spellStart"/>
-      <w:r>
-        <w:rPr>
-          <w:b/>
-        </w:rPr>
-        <w:t>connectionstring</w:t>
-      </w:r>
-      <w:proofErr w:type="spellEnd"/>
-      <w:r>
-        <w:rPr>
-          <w:b/>
-        </w:rPr>
-        <w:t xml:space="preserve"> del archivo de configuración de la aplicación.</w:t>
+        <w:t>Este conector usa el connectionstring del archivo de configuración de la aplicación.</w:t>
       </w:r>
     </w:p>
     <w:p>
       <w:r>
         <w:lastRenderedPageBreak/>
-        <w:t xml:space="preserve">La capa DAL devuelve objetos que representan a las entidades, convirtiendo las filas del tipo </w:t>
-      </w:r>
-      <w:proofErr w:type="spellStart"/>
-      <w:r>
-        <w:t>DataRow</w:t>
-      </w:r>
-      <w:proofErr w:type="spellEnd"/>
-      <w:r>
-        <w:t xml:space="preserve"> mediante un objeto </w:t>
-      </w:r>
-      <w:proofErr w:type="spellStart"/>
-      <w:r>
-        <w:t>builder</w:t>
-      </w:r>
-      <w:proofErr w:type="spellEnd"/>
-      <w:r>
-        <w:t>, que conoce como mapear cada campo contra cada propiedad.</w:t>
-      </w:r>
-    </w:p>
-    <w:p>
-      <w:r>
-        <w:t xml:space="preserve">Al conector lo usa la capa DAL, que es la encargada de transformar los objetos de las entidades en parámetros de los </w:t>
-      </w:r>
-      <w:proofErr w:type="spellStart"/>
-      <w:r>
-        <w:t>stored</w:t>
-      </w:r>
-      <w:proofErr w:type="spellEnd"/>
-      <w:r>
-        <w:t xml:space="preserve"> </w:t>
-      </w:r>
-      <w:proofErr w:type="spellStart"/>
-      <w:r>
-        <w:t>procedures</w:t>
-      </w:r>
-      <w:proofErr w:type="spellEnd"/>
-      <w:r>
-        <w:t xml:space="preserve"> y usa el conector para</w:t>
+        <w:t>La capa DAL devuelve objetos que representan a las entidades, convirtiendo las filas del tipo DataRow mediante un objeto builder, que conoce como mapear cada campo contra cada propiedad.</w:t>
+      </w:r>
+    </w:p>
+    <w:p>
+      <w:r>
+        <w:t>Al conector lo usa la capa DAL, que es la encargada de transformar los objetos de las entidades en parámetros de los stored procedures y usa el conector para</w:t>
       </w:r>
       <w:r>
         <w:t xml:space="preserve"> comunicarse con la base de datos.</w:t>
@@ -7459,49 +7163,17 @@
     </w:p>
     <w:p>
       <w:r>
-        <w:t xml:space="preserve">A la capa DAL la conoce la capa de </w:t>
-      </w:r>
-      <w:proofErr w:type="spellStart"/>
-      <w:r>
-        <w:t>Domain</w:t>
-      </w:r>
-      <w:proofErr w:type="spellEnd"/>
-      <w:r>
-        <w:t xml:space="preserve"> que se encarga de realizar las validaciones de negocio necesarias y gestionar los errores que hayan surgido desde el modelo de datos para que sean legibles para el usuario final. </w:t>
-      </w:r>
-    </w:p>
-    <w:p>
-      <w:r>
-        <w:t xml:space="preserve">Para ello cada respuesta de la capa </w:t>
-      </w:r>
-      <w:proofErr w:type="spellStart"/>
-      <w:r>
-        <w:t>Domain</w:t>
-      </w:r>
-      <w:proofErr w:type="spellEnd"/>
-      <w:r>
-        <w:t xml:space="preserve"> es del tipo </w:t>
-      </w:r>
-      <w:proofErr w:type="spellStart"/>
-      <w:r>
-        <w:t>IResultado</w:t>
-      </w:r>
-      <w:proofErr w:type="spellEnd"/>
-      <w:r>
-        <w:t>, que enmascara los errores y las devoluciones.</w:t>
-      </w:r>
-    </w:p>
-    <w:p>
-      <w:r>
-        <w:t xml:space="preserve">La capa de presentación conoce los datos a partir de invocaciones a la capa </w:t>
-      </w:r>
-      <w:proofErr w:type="spellStart"/>
-      <w:r>
-        <w:t>Domain</w:t>
-      </w:r>
-      <w:proofErr w:type="spellEnd"/>
-      <w:r>
-        <w:t>.</w:t>
+        <w:t xml:space="preserve">A la capa DAL la conoce la capa de Domain que se encarga de realizar las validaciones de negocio necesarias y gestionar los errores que hayan surgido desde el modelo de datos para que sean legibles para el usuario final. </w:t>
+      </w:r>
+    </w:p>
+    <w:p>
+      <w:r>
+        <w:t>Para ello cada respuesta de la capa Domain es del tipo IResultado, que enmascara los errores y las devoluciones.</w:t>
+      </w:r>
+    </w:p>
+    <w:p>
+      <w:r>
+        <w:t>La capa de presentación conoce los datos a partir de invocaciones a la capa Domain.</w:t>
       </w:r>
     </w:p>
     <w:p>
@@ -7575,15 +7247,7 @@
     </w:p>
     <w:p>
       <w:r>
-        <w:t xml:space="preserve">Todos los formularios de ABM heredan de </w:t>
-      </w:r>
-      <w:proofErr w:type="spellStart"/>
-      <w:r>
-        <w:t>FormularioBase</w:t>
-      </w:r>
-      <w:proofErr w:type="spellEnd"/>
-      <w:r>
-        <w:t xml:space="preserve"> que conoce una lista de validaciones y sabe validar los datos antes de realizar alguna acción.</w:t>
+        <w:t>Todos los formularios de ABM heredan de FormularioBase que conoce una lista de validaciones y sabe validar los datos antes de realizar alguna acción.</w:t>
       </w:r>
     </w:p>
     <w:p>
@@ -7594,15 +7258,7 @@
     <w:p>
       <w:r>
         <w:lastRenderedPageBreak/>
-        <w:t xml:space="preserve">Creamos clases Validadores que reciben controles de </w:t>
-      </w:r>
-      <w:proofErr w:type="spellStart"/>
-      <w:r>
-        <w:t>winforms</w:t>
-      </w:r>
-      <w:proofErr w:type="spellEnd"/>
-      <w:r>
-        <w:t xml:space="preserve"> y se encargan de validar entradas de datos.</w:t>
+        <w:t>Creamos clases Validadores que reciben controles de winforms y se encargan de validar entradas de datos.</w:t>
       </w:r>
     </w:p>
     <w:p>
@@ -7644,13 +7300,8 @@
           <w:numId w:val="2"/>
         </w:numPr>
       </w:pPr>
-      <w:proofErr w:type="spellStart"/>
-      <w:r>
-        <w:t>DateTimeNow</w:t>
-      </w:r>
-      <w:proofErr w:type="spellEnd"/>
-      <w:r>
-        <w:t>: Donde se le indica a la aplicación que fecha usar como actual.</w:t>
+      <w:r>
+        <w:t>DateTimeNow: Donde se le indica a la aplicación que fecha usar como actual.</w:t>
       </w:r>
     </w:p>
     <w:p>
@@ -7661,13 +7312,8 @@
           <w:numId w:val="2"/>
         </w:numPr>
       </w:pPr>
-      <w:proofErr w:type="spellStart"/>
-      <w:r>
-        <w:t>DateFormatString</w:t>
-      </w:r>
-      <w:proofErr w:type="spellEnd"/>
-      <w:r>
-        <w:t>: Indica como formatear las fechas en el sistema.</w:t>
+      <w:r>
+        <w:t>DateFormatString: Indica como formatear las fechas en el sistema.</w:t>
       </w:r>
     </w:p>
     <w:p>
@@ -7678,13 +7324,8 @@
           <w:numId w:val="2"/>
         </w:numPr>
       </w:pPr>
-      <w:proofErr w:type="spellStart"/>
-      <w:r>
-        <w:t>DateTimeFormatString</w:t>
-      </w:r>
-      <w:proofErr w:type="spellEnd"/>
-      <w:r>
-        <w:t>: Indica como formatear las fechas y horas en el sistema</w:t>
+      <w:r>
+        <w:t>DateTimeFormatString: Indica como formatear las fechas y horas en el sistema</w:t>
       </w:r>
     </w:p>
     <w:p>
@@ -7695,13 +7336,8 @@
           <w:numId w:val="2"/>
         </w:numPr>
       </w:pPr>
-      <w:proofErr w:type="spellStart"/>
-      <w:r>
-        <w:t>TimeFormatString</w:t>
-      </w:r>
-      <w:proofErr w:type="spellEnd"/>
-      <w:r>
-        <w:t>: Indicia como formatear las horas en el sistema.</w:t>
+      <w:r>
+        <w:t>TimeFormatString: Indicia como formatear las horas en el sistema.</w:t>
       </w:r>
     </w:p>
     <w:p>
@@ -7712,13 +7348,8 @@
           <w:numId w:val="2"/>
         </w:numPr>
       </w:pPr>
-      <w:proofErr w:type="spellStart"/>
-      <w:r>
-        <w:t>Log_path</w:t>
-      </w:r>
-      <w:proofErr w:type="spellEnd"/>
-      <w:r>
-        <w:t>: Indica en que ubicación guardar el archivo de log asociado a la ejecución del programa.</w:t>
+      <w:r>
+        <w:t>Log_path: Indica en que ubicación guardar el archivo de log asociado a la ejecución del programa.</w:t>
       </w:r>
     </w:p>
     <w:p>
@@ -7729,29 +7360,8 @@
           <w:numId w:val="2"/>
         </w:numPr>
       </w:pPr>
-      <w:proofErr w:type="spellStart"/>
-      <w:r>
-        <w:t>BaseDeDatos_Esquema</w:t>
-      </w:r>
-      <w:proofErr w:type="spellEnd"/>
-      <w:r>
-        <w:t xml:space="preserve">: Se guarda el valor usado para generar los nombres de los </w:t>
-      </w:r>
-      <w:proofErr w:type="spellStart"/>
-      <w:r>
-        <w:t>stored</w:t>
-      </w:r>
-      <w:proofErr w:type="spellEnd"/>
-      <w:r>
-        <w:t xml:space="preserve"> </w:t>
-      </w:r>
-      <w:proofErr w:type="spellStart"/>
-      <w:r>
-        <w:t>procedures</w:t>
-      </w:r>
-      <w:proofErr w:type="spellEnd"/>
-      <w:r>
-        <w:t xml:space="preserve"> automáticamente desde las clases DAL.</w:t>
+      <w:r>
+        <w:t>BaseDeDatos_Esquema: Se guarda el valor usado para generar los nombres de los stored procedures automáticamente desde las clases DAL.</w:t>
       </w:r>
     </w:p>
     <w:p>
@@ -7762,75 +7372,14 @@
           <w:numId w:val="2"/>
         </w:numPr>
       </w:pPr>
-      <w:proofErr w:type="spellStart"/>
-      <w:r>
-        <w:t>SP_Obtener</w:t>
-      </w:r>
-      <w:proofErr w:type="spellEnd"/>
-      <w:r>
-        <w:t xml:space="preserve">, </w:t>
-      </w:r>
-      <w:proofErr w:type="spellStart"/>
-      <w:r>
-        <w:t>SP_Obtener_Todos</w:t>
-      </w:r>
-      <w:proofErr w:type="spellEnd"/>
-      <w:r>
-        <w:t xml:space="preserve">, </w:t>
-      </w:r>
-      <w:proofErr w:type="spellStart"/>
-      <w:r>
-        <w:t>SP_Borrar</w:t>
-      </w:r>
-      <w:proofErr w:type="spellEnd"/>
-      <w:r>
-        <w:t xml:space="preserve">, </w:t>
-      </w:r>
-      <w:proofErr w:type="spellStart"/>
-      <w:r>
-        <w:t>SP_Actualizar</w:t>
-      </w:r>
-      <w:proofErr w:type="spellEnd"/>
-      <w:r>
-        <w:t xml:space="preserve">, </w:t>
-      </w:r>
-      <w:proofErr w:type="spellStart"/>
-      <w:r>
-        <w:t>SP_Insertar</w:t>
-      </w:r>
-      <w:proofErr w:type="spellEnd"/>
-      <w:r>
-        <w:t xml:space="preserve">, </w:t>
-      </w:r>
-      <w:proofErr w:type="spellStart"/>
-      <w:r>
-        <w:t>SP_Filtrar</w:t>
-      </w:r>
-      <w:proofErr w:type="spellEnd"/>
-      <w:r>
-        <w:t xml:space="preserve">: Indican </w:t>
+      <w:r>
+        <w:t xml:space="preserve">SP_Obtener, SP_Obtener_Todos, SP_Borrar, SP_Actualizar, SP_Insertar, SP_Filtrar: Indican </w:t>
       </w:r>
       <w:r>
         <w:t>cómo</w:t>
       </w:r>
       <w:r>
-        <w:t xml:space="preserve"> se llamaran genéricamente los </w:t>
-      </w:r>
-      <w:proofErr w:type="spellStart"/>
-      <w:r>
-        <w:t>stored</w:t>
-      </w:r>
-      <w:proofErr w:type="spellEnd"/>
-      <w:r>
-        <w:t xml:space="preserve"> </w:t>
-      </w:r>
-      <w:proofErr w:type="spellStart"/>
-      <w:r>
-        <w:t>procedures</w:t>
-      </w:r>
-      <w:proofErr w:type="spellEnd"/>
-      <w:r>
-        <w:t xml:space="preserve"> para usarlos cuando se generan los nombres automáticamente desde las clases DAL</w:t>
+        <w:t xml:space="preserve"> se llamaran genéricamente los stored procedures para usarlos cuando se generan los nombres automáticamente desde las clases DAL</w:t>
       </w:r>
     </w:p>
     <w:p>
@@ -7841,21 +7390,8 @@
           <w:numId w:val="2"/>
         </w:numPr>
       </w:pPr>
-      <w:proofErr w:type="spellStart"/>
-      <w:r>
-        <w:t>Connection_string</w:t>
-      </w:r>
-      <w:proofErr w:type="spellEnd"/>
-      <w:r>
-        <w:t xml:space="preserve">: Se guarda el </w:t>
-      </w:r>
-      <w:proofErr w:type="spellStart"/>
-      <w:r>
-        <w:t>string</w:t>
-      </w:r>
-      <w:proofErr w:type="spellEnd"/>
-      <w:r>
-        <w:t xml:space="preserve"> que contiene como acceder a la instancia de SQL Server asociada al programa.</w:t>
+      <w:r>
+        <w:t>Connection_string: Se guarda el string que contiene como acceder a la instancia de SQL Server asociada al programa.</w:t>
       </w:r>
     </w:p>
     <w:p>
@@ -7866,37 +7402,11 @@
         <w:t xml:space="preserve"> </w:t>
       </w:r>
       <w:r>
-        <w:t>TP2C2013 k3051 TOP_4 14\</w:t>
-      </w:r>
-      <w:proofErr w:type="spellStart"/>
-      <w:r>
-        <w:t>src</w:t>
-      </w:r>
-      <w:proofErr w:type="spellEnd"/>
-      <w:r>
-        <w:t>\</w:t>
-      </w:r>
-      <w:proofErr w:type="spellStart"/>
-      <w:r>
-        <w:t>Clinica</w:t>
-      </w:r>
-      <w:proofErr w:type="spellEnd"/>
-      <w:r>
-        <w:t xml:space="preserve"> </w:t>
-      </w:r>
-      <w:proofErr w:type="spellStart"/>
-      <w:r>
-        <w:t>Frba</w:t>
-      </w:r>
-      <w:proofErr w:type="spellEnd"/>
-      <w:r>
-        <w:t>\</w:t>
-      </w:r>
-      <w:proofErr w:type="spellStart"/>
-      <w:r>
-        <w:t>App.config</w:t>
-      </w:r>
-      <w:proofErr w:type="spellEnd"/>
+        <w:t>TP2C2013 k3051 TOP_4 14\src\Clinica Frba</w:t>
+      </w:r>
+      <w:r>
+        <w:t>\App.config</w:t>
+      </w:r>
     </w:p>
     <w:p>
       <w:pPr>
@@ -7940,13 +7450,8 @@
         <w:pStyle w:val="Ttulo2"/>
       </w:pPr>
       <w:bookmarkStart w:id="42" w:name="_Toc373077619"/>
-      <w:proofErr w:type="spellStart"/>
-      <w:r>
-        <w:t>Abm</w:t>
-      </w:r>
-      <w:proofErr w:type="spellEnd"/>
-      <w:r>
-        <w:t xml:space="preserve"> de rol</w:t>
+      <w:r>
+        <w:t>Abm de rol</w:t>
       </w:r>
       <w:bookmarkEnd w:id="42"/>
     </w:p>
@@ -8146,13 +7651,8 @@
         <w:pStyle w:val="Ttulo2"/>
       </w:pPr>
       <w:bookmarkStart w:id="47" w:name="_Toc373077624"/>
-      <w:proofErr w:type="spellStart"/>
-      <w:r>
-        <w:t>Login</w:t>
-      </w:r>
-      <w:proofErr w:type="spellEnd"/>
-      <w:r>
-        <w:t xml:space="preserve"> y seguridad</w:t>
+      <w:r>
+        <w:t>Login y seguridad</w:t>
       </w:r>
       <w:bookmarkEnd w:id="47"/>
     </w:p>
@@ -8170,23 +7670,7 @@
         <w:t>de sesión y por</w:t>
       </w:r>
       <w:r>
-        <w:t xml:space="preserve"> defecto para las pruebas queda cargado el usuario </w:t>
-      </w:r>
-      <w:proofErr w:type="spellStart"/>
-      <w:r>
-        <w:t>admin</w:t>
-      </w:r>
-      <w:proofErr w:type="spellEnd"/>
-      <w:r>
-        <w:t xml:space="preserve"> y su </w:t>
-      </w:r>
-      <w:proofErr w:type="spellStart"/>
-      <w:r>
-        <w:t>password</w:t>
-      </w:r>
-      <w:proofErr w:type="spellEnd"/>
-      <w:r>
-        <w:t xml:space="preserve"> ‘w23c’ cuyo perfil es administrativo.</w:t>
+        <w:t xml:space="preserve"> defecto para las pruebas queda cargado el usuario admin y su password ‘w23c’ cuyo perfil es administrativo.</w:t>
       </w:r>
     </w:p>
     <w:p>
@@ -8201,31 +7685,7 @@
     </w:p>
     <w:p>
       <w:r>
-        <w:t xml:space="preserve">La pantalla permite el ingreso del usuario y contraseña. Al hacer clic en el botón aceptar se convierte el </w:t>
-      </w:r>
-      <w:proofErr w:type="spellStart"/>
-      <w:r>
-        <w:t>string</w:t>
-      </w:r>
-      <w:proofErr w:type="spellEnd"/>
-      <w:r>
-        <w:t xml:space="preserve"> del </w:t>
-      </w:r>
-      <w:proofErr w:type="spellStart"/>
-      <w:r>
-        <w:t>password</w:t>
-      </w:r>
-      <w:proofErr w:type="spellEnd"/>
-      <w:r>
-        <w:t xml:space="preserve"> a un </w:t>
-      </w:r>
-      <w:proofErr w:type="spellStart"/>
-      <w:r>
-        <w:t>varbinary</w:t>
-      </w:r>
-      <w:proofErr w:type="spellEnd"/>
-      <w:r>
-        <w:t xml:space="preserve"> usando el algoritmo de encriptación SHA256. Se consulta en la base de datos si los datos ingresados corresponden a un usuario del sistema.</w:t>
+        <w:t>La pantalla permite el ingreso del usuario y contraseña. Al hacer clic en el botón aceptar se convierte el string del password a un varbinary usando el algoritmo de encriptación SHA256. Se consulta en la base de datos si los datos ingresados corresponden a un usuario del sistema.</w:t>
       </w:r>
     </w:p>
     <w:p>
@@ -8282,15 +7742,7 @@
     <w:p>
       <w:r>
         <w:lastRenderedPageBreak/>
-        <w:t xml:space="preserve">En caso de que el </w:t>
-      </w:r>
-      <w:proofErr w:type="spellStart"/>
-      <w:r>
-        <w:t>password</w:t>
-      </w:r>
-      <w:proofErr w:type="spellEnd"/>
-      <w:r>
-        <w:t xml:space="preserve"> sea incorrecto se incrementa en la tabla usuario un contador de ingresos fallidos. Al tercer reintento el usuario queda bloqueado:</w:t>
+        <w:t>En caso de que el password sea incorrecto se incrementa en la tabla usuario un contador de ingresos fallidos. Al tercer reintento el usuario queda bloqueado:</w:t>
       </w:r>
     </w:p>
     <w:p>
@@ -8889,15 +8341,7 @@
     </w:p>
     <w:p>
       <w:r>
-        <w:t xml:space="preserve">Luego del alta del conyugué </w:t>
-      </w:r>
-      <w:proofErr w:type="gramStart"/>
-      <w:r>
-        <w:t>( o</w:t>
-      </w:r>
-      <w:proofErr w:type="gramEnd"/>
-      <w:r>
-        <w:t xml:space="preserve"> no, si es que no quiso registrar a su pareja) el sistema consulta si es que tiene hijos si los desea registrar:</w:t>
+        <w:t>Luego del alta del conyugué ( o no, si es que no quiso registrar a su pareja) el sistema consulta si es que tiene hijos si los desea registrar:</w:t>
       </w:r>
     </w:p>
     <w:p>
@@ -9566,15 +9010,7 @@
     </w:p>
     <w:p>
       <w:r>
-        <w:t xml:space="preserve">Desde esta pantalla se pueden listar las especialidades médicas de la clínica y filtrar por su tipo si se marca el </w:t>
-      </w:r>
-      <w:proofErr w:type="spellStart"/>
-      <w:r>
-        <w:t>checkbox</w:t>
-      </w:r>
-      <w:proofErr w:type="spellEnd"/>
-      <w:r>
-        <w:t xml:space="preserve"> de “Tipo de especialidad” o por su nombre</w:t>
+        <w:t>Desde esta pantalla se pueden listar las especialidades médicas de la clínica y filtrar por su tipo si se marca el checkbox de “Tipo de especialidad” o por su nombre</w:t>
       </w:r>
     </w:p>
     <w:p>
@@ -10668,15 +10104,7 @@
         <w:t>Si no confirma el horario de ingreso al consultorio el turno queda con la fecha de llegada y no se permite llenar un diagnostico ni realizar recetas.</w:t>
       </w:r>
       <w:r>
-        <w:t xml:space="preserve">  Además se genera un registro en la tabla </w:t>
-      </w:r>
-      <w:proofErr w:type="spellStart"/>
-      <w:r>
-        <w:t>resultado_turno</w:t>
-      </w:r>
-      <w:proofErr w:type="spellEnd"/>
-      <w:r>
-        <w:t xml:space="preserve"> informando que el afiliado no se ha presentado.</w:t>
+        <w:t xml:space="preserve">  Además se genera un registro en la tabla resultado_turno informando que el afiliado no se ha presentado.</w:t>
       </w:r>
     </w:p>
     <w:p/>
@@ -11129,23 +10557,7 @@
         <w:t>cálculo</w:t>
       </w:r>
       <w:r>
-        <w:t xml:space="preserve"> para determinar el inicio y fin del semestre en el que se encuentra y esas fechas se usan para invocar al </w:t>
-      </w:r>
-      <w:proofErr w:type="spellStart"/>
-      <w:r>
-        <w:t>stored</w:t>
-      </w:r>
-      <w:proofErr w:type="spellEnd"/>
-      <w:r>
-        <w:t xml:space="preserve"> </w:t>
-      </w:r>
-      <w:proofErr w:type="spellStart"/>
-      <w:r>
-        <w:t>procedure</w:t>
-      </w:r>
-      <w:proofErr w:type="spellEnd"/>
-      <w:r>
-        <w:t xml:space="preserve"> correspondiente a la estadística elegida.</w:t>
+        <w:t xml:space="preserve"> para determinar el inicio y fin del semestre en el que se encuentra y esas fechas se usan para invocar al stored procedure correspondiente a la estadística elegida.</w:t>
       </w:r>
     </w:p>
     <w:p>
@@ -11244,39 +10656,7 @@
         </w:numPr>
       </w:pPr>
       <w:r>
-        <w:t xml:space="preserve">Usar los conocimientos dados por la materia, es decir, realizar una aplicación que cumpla con las mejores prácticas a nivel modelo de datos: no hay </w:t>
-      </w:r>
-      <w:proofErr w:type="spellStart"/>
-      <w:r>
-        <w:t>queries</w:t>
-      </w:r>
-      <w:proofErr w:type="spellEnd"/>
-      <w:r>
-        <w:t xml:space="preserve"> sueltas en el código de la aplicación, siempre se invocan </w:t>
-      </w:r>
-      <w:proofErr w:type="spellStart"/>
-      <w:r>
-        <w:t>stored</w:t>
-      </w:r>
-      <w:proofErr w:type="spellEnd"/>
-      <w:r>
-        <w:t xml:space="preserve"> </w:t>
-      </w:r>
-      <w:proofErr w:type="spellStart"/>
-      <w:r>
-        <w:t>procedures</w:t>
-      </w:r>
-      <w:proofErr w:type="spellEnd"/>
-      <w:r>
-        <w:t xml:space="preserve">. Hay uso de transacciones para asegurar consistencia, </w:t>
-      </w:r>
-      <w:proofErr w:type="spellStart"/>
-      <w:r>
-        <w:t>constraints</w:t>
-      </w:r>
-      <w:proofErr w:type="spellEnd"/>
-      <w:r>
-        <w:t xml:space="preserve"> para verificar los ingresos de datos provenientes desde la aplicación y agregamos los índices necesarios para agilizar las consultas.</w:t>
+        <w:t>Usar los conocimientos dados por la materia, es decir, realizar una aplicación que cumpla con las mejores prácticas a nivel modelo de datos: no hay queries sueltas en el código de la aplicación, siempre se invocan stored procedures. Hay uso de transacciones para asegurar consistencia, constraints para verificar los ingresos de datos provenientes desde la aplicación y agregamos los índices necesarios para agilizar las consultas.</w:t>
       </w:r>
     </w:p>
     <w:p>
@@ -11525,7 +10905,7 @@
   <w:abstractNum w:abstractNumId="2">
     <w:nsid w:val="7DD82914"/>
     <w:multiLevelType w:val="hybridMultilevel"/>
-    <w:tmpl w:val="F7A61C1C"/>
+    <w:tmpl w:val="1D9AF4D0"/>
     <w:lvl w:ilvl="0" w:tplc="0C0A0001">
       <w:start w:val="1"/>
       <w:numFmt w:val="bullet"/>
@@ -13013,7 +12393,7 @@
 </file>
 
 <file path=customXml/itemProps1.xml><?xml version="1.0" encoding="utf-8"?>
-<ds:datastoreItem xmlns:ds="http://schemas.openxmlformats.org/officeDocument/2006/customXml" ds:itemID="{457238E8-9895-45C7-B6EE-0ACBD5A499F1}">
+<ds:datastoreItem xmlns:ds="http://schemas.openxmlformats.org/officeDocument/2006/customXml" ds:itemID="{A0565D5F-D747-42D9-B81C-372A0544A252}">
   <ds:schemaRefs>
     <ds:schemaRef ds:uri="http://schemas.openxmlformats.org/officeDocument/2006/bibliography"/>
   </ds:schemaRefs>

</xml_diff>